<commit_message>
Work on the progress report and fixed a typo in the uart decoder
</commit_message>
<xml_diff>
--- a/Progress Report.docx
+++ b/Progress Report.docx
@@ -1,6 +1,6 @@
 
 <file path=word/document.xml><?xml version="1.0" encoding="utf-8"?>
-<w:document xmlns:wpc="http://schemas.microsoft.com/office/word/2010/wordprocessingCanvas" xmlns:cx="http://schemas.microsoft.com/office/drawing/2014/chartex" xmlns:cx1="http://schemas.microsoft.com/office/drawing/2015/9/8/chartex" xmlns:mc="http://schemas.openxmlformats.org/markup-compatibility/2006" xmlns:o="urn:schemas-microsoft-com:office:office" xmlns:r="http://schemas.openxmlformats.org/officeDocument/2006/relationships" xmlns:m="http://schemas.openxmlformats.org/officeDocument/2006/math" xmlns:v="urn:schemas-microsoft-com:vml" xmlns:wp14="http://schemas.microsoft.com/office/word/2010/wordprocessingDrawing" xmlns:wp="http://schemas.openxmlformats.org/drawingml/2006/wordprocessingDrawing" xmlns:w10="urn:schemas-microsoft-com:office:word" xmlns:w="http://schemas.openxmlformats.org/wordprocessingml/2006/main" xmlns:w14="http://schemas.microsoft.com/office/word/2010/wordml" xmlns:w15="http://schemas.microsoft.com/office/word/2012/wordml" xmlns:w16se="http://schemas.microsoft.com/office/word/2015/wordml/symex" xmlns:wpg="http://schemas.microsoft.com/office/word/2010/wordprocessingGroup" xmlns:wpi="http://schemas.microsoft.com/office/word/2010/wordprocessingInk" xmlns:wne="http://schemas.microsoft.com/office/word/2006/wordml" xmlns:wps="http://schemas.microsoft.com/office/word/2010/wordprocessingShape" mc:Ignorable="w14 w15 w16se wp14">
+<w:document xmlns:wpc="http://schemas.microsoft.com/office/word/2010/wordprocessingCanvas" xmlns:cx="http://schemas.microsoft.com/office/drawing/2014/chartex" xmlns:cx1="http://schemas.microsoft.com/office/drawing/2015/9/8/chartex" xmlns:cx2="http://schemas.microsoft.com/office/drawing/2015/10/21/chartex" xmlns:cx3="http://schemas.microsoft.com/office/drawing/2016/5/9/chartex" xmlns:cx4="http://schemas.microsoft.com/office/drawing/2016/5/10/chartex" xmlns:cx5="http://schemas.microsoft.com/office/drawing/2016/5/11/chartex" xmlns:cx6="http://schemas.microsoft.com/office/drawing/2016/5/12/chartex" xmlns:cx7="http://schemas.microsoft.com/office/drawing/2016/5/13/chartex" xmlns:cx8="http://schemas.microsoft.com/office/drawing/2016/5/14/chartex" xmlns:mc="http://schemas.openxmlformats.org/markup-compatibility/2006" xmlns:aink="http://schemas.microsoft.com/office/drawing/2016/ink" xmlns:am3d="http://schemas.microsoft.com/office/drawing/2017/model3d" xmlns:o="urn:schemas-microsoft-com:office:office" xmlns:r="http://schemas.openxmlformats.org/officeDocument/2006/relationships" xmlns:m="http://schemas.openxmlformats.org/officeDocument/2006/math" xmlns:v="urn:schemas-microsoft-com:vml" xmlns:wp14="http://schemas.microsoft.com/office/word/2010/wordprocessingDrawing" xmlns:wp="http://schemas.openxmlformats.org/drawingml/2006/wordprocessingDrawing" xmlns:w10="urn:schemas-microsoft-com:office:word" xmlns:w="http://schemas.openxmlformats.org/wordprocessingml/2006/main" xmlns:w14="http://schemas.microsoft.com/office/word/2010/wordml" xmlns:w15="http://schemas.microsoft.com/office/word/2012/wordml" xmlns:w16cex="http://schemas.microsoft.com/office/word/2018/wordml/cex" xmlns:w16cid="http://schemas.microsoft.com/office/word/2016/wordml/cid" xmlns:w16="http://schemas.microsoft.com/office/word/2018/wordml" xmlns:w16sdtdh="http://schemas.microsoft.com/office/word/2020/wordml/sdtdatahash" xmlns:w16se="http://schemas.microsoft.com/office/word/2015/wordml/symex" xmlns:wpg="http://schemas.microsoft.com/office/word/2010/wordprocessingGroup" xmlns:wpi="http://schemas.microsoft.com/office/word/2010/wordprocessingInk" xmlns:wne="http://schemas.microsoft.com/office/word/2006/wordml" xmlns:wps="http://schemas.microsoft.com/office/word/2010/wordprocessingShape" mc:Ignorable="w14 w15 w16se w16cid w16 w16cex w16sdtdh wp14">
   <w:body>
     <w:p>
       <w:pPr>
@@ -298,18 +298,7 @@
           <w:szCs w:val="24"/>
           <w:lang w:val="en-US"/>
         </w:rPr>
-        <w:t xml:space="preserve"> </w:t>
-      </w:r>
-      <w:r>
-        <w:rPr>
-          <w:rFonts w:ascii="Times New Roman" w:hAnsi="Times New Roman" w:cs="Times New Roman"/>
-          <w:b/>
-          <w:bCs/>
-          <w:sz w:val="24"/>
-          <w:szCs w:val="24"/>
-          <w:lang w:val="en-US"/>
-        </w:rPr>
-        <w:t xml:space="preserve">Submitted to </w:t>
+        <w:t xml:space="preserve"> Submitted to </w:t>
       </w:r>
     </w:p>
     <w:p>
@@ -368,7 +357,7 @@
           <w:lang w:eastAsia="en-IN"/>
         </w:rPr>
         <w:drawing>
-          <wp:inline distT="0" distB="0" distL="0" distR="0" wp14:anchorId="2D5EF62E" wp14:editId="2F170BD8">
+          <wp:inline distT="0" distB="0" distL="0" distR="0" wp14:anchorId="1771264F" wp14:editId="6AD76DE7">
             <wp:extent cx="1879600" cy="1879600"/>
             <wp:effectExtent l="0" t="0" r="6350" b="6350"/>
             <wp:docPr id="1" name="Picture 1" descr="Oakland University on Twitter: &amp;quot;The OU leadership team has decided to  mandate wearing face masks inside all buildings, effective Thursday, August  5. Visit https://t.co/EN03cVFg7o for more information.&amp;quot;"/>
@@ -899,7 +888,7 @@
         <mc:AlternateContent>
           <mc:Choice Requires="wpc">
             <w:drawing>
-              <wp:inline distT="0" distB="0" distL="0" distR="0">
+              <wp:inline distT="0" distB="0" distL="0" distR="0" wp14:anchorId="65A02283" wp14:editId="4B58F57F">
                 <wp:extent cx="6103620" cy="2381250"/>
                 <wp:effectExtent l="0" t="0" r="0" b="0"/>
                 <wp:docPr id="2" name="Canvas 2"/>
@@ -4656,19 +4645,1283 @@
           <w:szCs w:val="24"/>
           <w:highlight w:val="yellow"/>
         </w:rPr>
-        <w:t>Add Pseudo code and explantion</w:t>
+        <w:t xml:space="preserve">Add Pseudo code and </w:t>
+      </w:r>
+      <w:r>
+        <w:rPr>
+          <w:rFonts w:ascii="Times New Roman" w:hAnsi="Times New Roman" w:cs="Times New Roman"/>
+          <w:b/>
+          <w:bCs/>
+          <w:i/>
+          <w:iCs/>
+          <w:sz w:val="24"/>
+          <w:szCs w:val="24"/>
+          <w:highlight w:val="yellow"/>
+        </w:rPr>
+        <w:t>explanation</w:t>
+      </w:r>
+    </w:p>
+    <w:p>
+      <w:pPr>
+        <w:spacing w:after="0" w:line="480" w:lineRule="auto"/>
+        <w:jc w:val="both"/>
+        <w:rPr>
+          <w:rFonts w:ascii="Times New Roman" w:hAnsi="Times New Roman" w:cs="Times New Roman"/>
+          <w:b/>
+          <w:bCs/>
+          <w:i/>
+          <w:iCs/>
+          <w:sz w:val="24"/>
+          <w:szCs w:val="24"/>
+        </w:rPr>
+      </w:pPr>
+      <w:r>
+        <w:rPr>
+          <w:rFonts w:ascii="Times New Roman" w:hAnsi="Times New Roman" w:cs="Times New Roman"/>
+          <w:b/>
+          <w:bCs/>
+          <w:i/>
+          <w:iCs/>
+          <w:sz w:val="24"/>
+          <w:szCs w:val="24"/>
+        </w:rPr>
+        <w:br/>
+        <w:t>VHDL code for UART Decoder:</w:t>
       </w:r>
     </w:p>
     <w:p>
       <w:pPr>
         <w:spacing w:after="0" w:line="276" w:lineRule="auto"/>
-        <w:jc w:val="both"/>
-        <w:rPr>
-          <w:rFonts w:ascii="Times New Roman" w:hAnsi="Times New Roman" w:cs="Times New Roman"/>
-          <w:sz w:val="24"/>
-          <w:szCs w:val="24"/>
-        </w:rPr>
-      </w:pPr>
+        <w:ind w:firstLine="720"/>
+        <w:jc w:val="both"/>
+        <w:rPr>
+          <w:rFonts w:ascii="Courier New" w:hAnsi="Courier New" w:cs="Courier New"/>
+          <w:sz w:val="20"/>
+          <w:szCs w:val="20"/>
+        </w:rPr>
+      </w:pPr>
+      <w:r>
+        <w:rPr>
+          <w:lang w:val="en-US"/>
+        </w:rPr>
+        <w:t xml:space="preserve"> </w:t>
+      </w:r>
+    </w:p>
+    <w:p>
+      <w:pPr>
+        <w:spacing w:after="0" w:line="240" w:lineRule="auto"/>
+        <w:jc w:val="both"/>
+        <w:rPr>
+          <w:rFonts w:ascii="Courier New" w:hAnsi="Courier New" w:cs="Courier New"/>
+          <w:noProof/>
+          <w:sz w:val="20"/>
+          <w:szCs w:val="20"/>
+          <w:lang w:val="en-US"/>
+        </w:rPr>
+      </w:pPr>
+      <w:r>
+        <w:rPr>
+          <w:rFonts w:ascii="Courier New" w:hAnsi="Courier New" w:cs="Courier New"/>
+          <w:noProof/>
+          <w:sz w:val="20"/>
+          <w:szCs w:val="20"/>
+          <w:lang w:val="en-US"/>
+        </w:rPr>
+        <w:t>LIBRARY ieee;</w:t>
+      </w:r>
+    </w:p>
+    <w:p>
+      <w:pPr>
+        <w:spacing w:after="0" w:line="240" w:lineRule="auto"/>
+        <w:jc w:val="both"/>
+        <w:rPr>
+          <w:rFonts w:ascii="Courier New" w:hAnsi="Courier New" w:cs="Courier New"/>
+          <w:noProof/>
+          <w:sz w:val="20"/>
+          <w:szCs w:val="20"/>
+          <w:lang w:val="en-US"/>
+        </w:rPr>
+      </w:pPr>
+      <w:r>
+        <w:rPr>
+          <w:rFonts w:ascii="Courier New" w:hAnsi="Courier New" w:cs="Courier New"/>
+          <w:noProof/>
+          <w:sz w:val="20"/>
+          <w:szCs w:val="20"/>
+          <w:lang w:val="en-US"/>
+        </w:rPr>
+        <w:t>USE ieee.std_logic_1164.all;</w:t>
+      </w:r>
+    </w:p>
+    <w:p>
+      <w:pPr>
+        <w:spacing w:after="0" w:line="240" w:lineRule="auto"/>
+        <w:jc w:val="both"/>
+        <w:rPr>
+          <w:rFonts w:ascii="Courier New" w:hAnsi="Courier New" w:cs="Courier New"/>
+          <w:noProof/>
+          <w:sz w:val="20"/>
+          <w:szCs w:val="20"/>
+          <w:lang w:val="en-US"/>
+        </w:rPr>
+      </w:pPr>
+      <w:r>
+        <w:rPr>
+          <w:rFonts w:ascii="Courier New" w:hAnsi="Courier New" w:cs="Courier New"/>
+          <w:noProof/>
+          <w:sz w:val="20"/>
+          <w:szCs w:val="20"/>
+          <w:lang w:val="en-US"/>
+        </w:rPr>
+        <w:t>USE ieee.numeric_std.all;</w:t>
+      </w:r>
+    </w:p>
+    <w:p>
+      <w:pPr>
+        <w:spacing w:after="0" w:line="240" w:lineRule="auto"/>
+        <w:jc w:val="both"/>
+        <w:rPr>
+          <w:rFonts w:ascii="Courier New" w:hAnsi="Courier New" w:cs="Courier New"/>
+          <w:noProof/>
+          <w:sz w:val="20"/>
+          <w:szCs w:val="20"/>
+          <w:lang w:val="en-US"/>
+        </w:rPr>
+      </w:pPr>
+    </w:p>
+    <w:p>
+      <w:pPr>
+        <w:spacing w:after="0" w:line="240" w:lineRule="auto"/>
+        <w:jc w:val="both"/>
+        <w:rPr>
+          <w:rFonts w:ascii="Courier New" w:hAnsi="Courier New" w:cs="Courier New"/>
+          <w:noProof/>
+          <w:sz w:val="20"/>
+          <w:szCs w:val="20"/>
+          <w:lang w:val="en-US"/>
+        </w:rPr>
+      </w:pPr>
+      <w:r>
+        <w:rPr>
+          <w:rFonts w:ascii="Courier New" w:hAnsi="Courier New" w:cs="Courier New"/>
+          <w:noProof/>
+          <w:sz w:val="20"/>
+          <w:szCs w:val="20"/>
+          <w:lang w:val="en-US"/>
+        </w:rPr>
+        <w:t>ENTITY Uart_Decoder IS</w:t>
+      </w:r>
+    </w:p>
+    <w:p>
+      <w:pPr>
+        <w:spacing w:after="0" w:line="240" w:lineRule="auto"/>
+        <w:jc w:val="both"/>
+        <w:rPr>
+          <w:rFonts w:ascii="Courier New" w:hAnsi="Courier New" w:cs="Courier New"/>
+          <w:noProof/>
+          <w:sz w:val="20"/>
+          <w:szCs w:val="20"/>
+          <w:lang w:val="en-US"/>
+        </w:rPr>
+      </w:pPr>
+      <w:r>
+        <w:rPr>
+          <w:rFonts w:ascii="Courier New" w:hAnsi="Courier New" w:cs="Courier New"/>
+          <w:noProof/>
+          <w:sz w:val="20"/>
+          <w:szCs w:val="20"/>
+          <w:lang w:val="en-US"/>
+        </w:rPr>
+        <w:t xml:space="preserve">   GENERIC( </w:t>
+      </w:r>
+    </w:p>
+    <w:p>
+      <w:pPr>
+        <w:spacing w:after="0" w:line="240" w:lineRule="auto"/>
+        <w:jc w:val="both"/>
+        <w:rPr>
+          <w:rFonts w:ascii="Courier New" w:hAnsi="Courier New" w:cs="Courier New"/>
+          <w:noProof/>
+          <w:sz w:val="20"/>
+          <w:szCs w:val="20"/>
+          <w:lang w:val="en-US"/>
+        </w:rPr>
+      </w:pPr>
+      <w:r>
+        <w:rPr>
+          <w:rFonts w:ascii="Courier New" w:hAnsi="Courier New" w:cs="Courier New"/>
+          <w:noProof/>
+          <w:sz w:val="20"/>
+          <w:szCs w:val="20"/>
+          <w:lang w:val="en-US"/>
+        </w:rPr>
+        <w:t xml:space="preserve">            BaudRate    : IN INTEGER := 9600;</w:t>
+      </w:r>
+    </w:p>
+    <w:p>
+      <w:pPr>
+        <w:spacing w:after="0" w:line="240" w:lineRule="auto"/>
+        <w:jc w:val="both"/>
+        <w:rPr>
+          <w:rFonts w:ascii="Courier New" w:hAnsi="Courier New" w:cs="Courier New"/>
+          <w:noProof/>
+          <w:sz w:val="20"/>
+          <w:szCs w:val="20"/>
+          <w:lang w:val="en-US"/>
+        </w:rPr>
+      </w:pPr>
+      <w:r>
+        <w:rPr>
+          <w:rFonts w:ascii="Courier New" w:hAnsi="Courier New" w:cs="Courier New"/>
+          <w:noProof/>
+          <w:sz w:val="20"/>
+          <w:szCs w:val="20"/>
+          <w:lang w:val="en-US"/>
+        </w:rPr>
+        <w:t xml:space="preserve">            ClockRate   : IN INTEGER := 50_000_000</w:t>
+      </w:r>
+    </w:p>
+    <w:p>
+      <w:pPr>
+        <w:spacing w:after="0" w:line="240" w:lineRule="auto"/>
+        <w:jc w:val="both"/>
+        <w:rPr>
+          <w:rFonts w:ascii="Courier New" w:hAnsi="Courier New" w:cs="Courier New"/>
+          <w:noProof/>
+          <w:sz w:val="20"/>
+          <w:szCs w:val="20"/>
+          <w:lang w:val="en-US"/>
+        </w:rPr>
+      </w:pPr>
+      <w:r>
+        <w:rPr>
+          <w:rFonts w:ascii="Courier New" w:hAnsi="Courier New" w:cs="Courier New"/>
+          <w:noProof/>
+          <w:sz w:val="20"/>
+          <w:szCs w:val="20"/>
+          <w:lang w:val="en-US"/>
+        </w:rPr>
+        <w:tab/>
+        <w:t xml:space="preserve">       );</w:t>
+      </w:r>
+    </w:p>
+    <w:p>
+      <w:pPr>
+        <w:spacing w:after="0" w:line="240" w:lineRule="auto"/>
+        <w:jc w:val="both"/>
+        <w:rPr>
+          <w:rFonts w:ascii="Courier New" w:hAnsi="Courier New" w:cs="Courier New"/>
+          <w:noProof/>
+          <w:sz w:val="20"/>
+          <w:szCs w:val="20"/>
+          <w:lang w:val="en-US"/>
+        </w:rPr>
+      </w:pPr>
+      <w:r>
+        <w:rPr>
+          <w:rFonts w:ascii="Courier New" w:hAnsi="Courier New" w:cs="Courier New"/>
+          <w:noProof/>
+          <w:sz w:val="20"/>
+          <w:szCs w:val="20"/>
+          <w:lang w:val="en-US"/>
+        </w:rPr>
+        <w:tab/>
+        <w:t xml:space="preserve">PORT( </w:t>
+      </w:r>
+    </w:p>
+    <w:p>
+      <w:pPr>
+        <w:spacing w:after="0" w:line="240" w:lineRule="auto"/>
+        <w:jc w:val="both"/>
+        <w:rPr>
+          <w:rFonts w:ascii="Courier New" w:hAnsi="Courier New" w:cs="Courier New"/>
+          <w:noProof/>
+          <w:sz w:val="20"/>
+          <w:szCs w:val="20"/>
+          <w:lang w:val="en-US"/>
+        </w:rPr>
+      </w:pPr>
+      <w:r>
+        <w:rPr>
+          <w:rFonts w:ascii="Courier New" w:hAnsi="Courier New" w:cs="Courier New"/>
+          <w:noProof/>
+          <w:sz w:val="20"/>
+          <w:szCs w:val="20"/>
+          <w:lang w:val="en-US"/>
+        </w:rPr>
+        <w:t xml:space="preserve">            Clk, Rx     : IN STD_LOGIC;</w:t>
+      </w:r>
+    </w:p>
+    <w:p>
+      <w:pPr>
+        <w:spacing w:after="0" w:line="240" w:lineRule="auto"/>
+        <w:jc w:val="both"/>
+        <w:rPr>
+          <w:rFonts w:ascii="Courier New" w:hAnsi="Courier New" w:cs="Courier New"/>
+          <w:noProof/>
+          <w:sz w:val="20"/>
+          <w:szCs w:val="20"/>
+          <w:lang w:val="en-US"/>
+        </w:rPr>
+      </w:pPr>
+      <w:r>
+        <w:rPr>
+          <w:rFonts w:ascii="Courier New" w:hAnsi="Courier New" w:cs="Courier New"/>
+          <w:noProof/>
+          <w:sz w:val="20"/>
+          <w:szCs w:val="20"/>
+          <w:lang w:val="en-US"/>
+        </w:rPr>
+        <w:t xml:space="preserve">            Complete    : OUT STD_LOGIC;</w:t>
+      </w:r>
+    </w:p>
+    <w:p>
+      <w:pPr>
+        <w:spacing w:after="0" w:line="240" w:lineRule="auto"/>
+        <w:jc w:val="both"/>
+        <w:rPr>
+          <w:rFonts w:ascii="Courier New" w:hAnsi="Courier New" w:cs="Courier New"/>
+          <w:noProof/>
+          <w:sz w:val="20"/>
+          <w:szCs w:val="20"/>
+          <w:lang w:val="en-US"/>
+        </w:rPr>
+      </w:pPr>
+      <w:r>
+        <w:rPr>
+          <w:rFonts w:ascii="Courier New" w:hAnsi="Courier New" w:cs="Courier New"/>
+          <w:noProof/>
+          <w:sz w:val="20"/>
+          <w:szCs w:val="20"/>
+          <w:lang w:val="en-US"/>
+        </w:rPr>
+        <w:t xml:space="preserve">            Data        : OUT STD_LOGIC_VECTOR(7 DOWNTO 0)</w:t>
+      </w:r>
+    </w:p>
+    <w:p>
+      <w:pPr>
+        <w:spacing w:after="0" w:line="240" w:lineRule="auto"/>
+        <w:jc w:val="both"/>
+        <w:rPr>
+          <w:rFonts w:ascii="Courier New" w:hAnsi="Courier New" w:cs="Courier New"/>
+          <w:noProof/>
+          <w:sz w:val="20"/>
+          <w:szCs w:val="20"/>
+          <w:lang w:val="en-US"/>
+        </w:rPr>
+      </w:pPr>
+      <w:r>
+        <w:rPr>
+          <w:rFonts w:ascii="Courier New" w:hAnsi="Courier New" w:cs="Courier New"/>
+          <w:noProof/>
+          <w:sz w:val="20"/>
+          <w:szCs w:val="20"/>
+          <w:lang w:val="en-US"/>
+        </w:rPr>
+        <w:tab/>
+      </w:r>
+      <w:r>
+        <w:rPr>
+          <w:rFonts w:ascii="Courier New" w:hAnsi="Courier New" w:cs="Courier New"/>
+          <w:noProof/>
+          <w:sz w:val="20"/>
+          <w:szCs w:val="20"/>
+          <w:lang w:val="en-US"/>
+        </w:rPr>
+        <w:tab/>
+        <w:t>);</w:t>
+      </w:r>
+    </w:p>
+    <w:p>
+      <w:pPr>
+        <w:spacing w:after="0" w:line="240" w:lineRule="auto"/>
+        <w:jc w:val="both"/>
+        <w:rPr>
+          <w:rFonts w:ascii="Courier New" w:hAnsi="Courier New" w:cs="Courier New"/>
+          <w:noProof/>
+          <w:sz w:val="20"/>
+          <w:szCs w:val="20"/>
+          <w:lang w:val="en-US"/>
+        </w:rPr>
+      </w:pPr>
+      <w:r>
+        <w:rPr>
+          <w:rFonts w:ascii="Courier New" w:hAnsi="Courier New" w:cs="Courier New"/>
+          <w:noProof/>
+          <w:sz w:val="20"/>
+          <w:szCs w:val="20"/>
+          <w:lang w:val="en-US"/>
+        </w:rPr>
+        <w:t>END Uart_Decoder;</w:t>
+      </w:r>
+    </w:p>
+    <w:p>
+      <w:pPr>
+        <w:spacing w:after="0" w:line="240" w:lineRule="auto"/>
+        <w:jc w:val="both"/>
+        <w:rPr>
+          <w:rFonts w:ascii="Courier New" w:hAnsi="Courier New" w:cs="Courier New"/>
+          <w:noProof/>
+          <w:sz w:val="20"/>
+          <w:szCs w:val="20"/>
+          <w:lang w:val="en-US"/>
+        </w:rPr>
+      </w:pPr>
+    </w:p>
+    <w:p>
+      <w:pPr>
+        <w:spacing w:after="0" w:line="240" w:lineRule="auto"/>
+        <w:jc w:val="both"/>
+        <w:rPr>
+          <w:rFonts w:ascii="Courier New" w:hAnsi="Courier New" w:cs="Courier New"/>
+          <w:noProof/>
+          <w:sz w:val="20"/>
+          <w:szCs w:val="20"/>
+          <w:lang w:val="en-US"/>
+        </w:rPr>
+      </w:pPr>
+      <w:r>
+        <w:rPr>
+          <w:rFonts w:ascii="Courier New" w:hAnsi="Courier New" w:cs="Courier New"/>
+          <w:noProof/>
+          <w:sz w:val="20"/>
+          <w:szCs w:val="20"/>
+          <w:lang w:val="en-US"/>
+        </w:rPr>
+        <w:t>ARCHITECTURE Behavior OF Uart_Decoder IS</w:t>
+      </w:r>
+    </w:p>
+    <w:p>
+      <w:pPr>
+        <w:spacing w:after="0" w:line="240" w:lineRule="auto"/>
+        <w:jc w:val="both"/>
+        <w:rPr>
+          <w:rFonts w:ascii="Courier New" w:hAnsi="Courier New" w:cs="Courier New"/>
+          <w:noProof/>
+          <w:sz w:val="20"/>
+          <w:szCs w:val="20"/>
+          <w:lang w:val="en-US"/>
+        </w:rPr>
+      </w:pPr>
+      <w:r>
+        <w:rPr>
+          <w:rFonts w:ascii="Courier New" w:hAnsi="Courier New" w:cs="Courier New"/>
+          <w:noProof/>
+          <w:sz w:val="20"/>
+          <w:szCs w:val="20"/>
+          <w:lang w:val="en-US"/>
+        </w:rPr>
+        <w:t xml:space="preserve">    SIGNAL started  : STD_LOGIC;            -- Whether we've started or not</w:t>
+      </w:r>
+    </w:p>
+    <w:p>
+      <w:pPr>
+        <w:spacing w:after="0" w:line="240" w:lineRule="auto"/>
+        <w:jc w:val="both"/>
+        <w:rPr>
+          <w:rFonts w:ascii="Courier New" w:hAnsi="Courier New" w:cs="Courier New"/>
+          <w:noProof/>
+          <w:sz w:val="20"/>
+          <w:szCs w:val="20"/>
+          <w:lang w:val="en-US"/>
+        </w:rPr>
+      </w:pPr>
+      <w:r>
+        <w:rPr>
+          <w:rFonts w:ascii="Courier New" w:hAnsi="Courier New" w:cs="Courier New"/>
+          <w:noProof/>
+          <w:sz w:val="20"/>
+          <w:szCs w:val="20"/>
+          <w:lang w:val="en-US"/>
+        </w:rPr>
+        <w:t xml:space="preserve">    SIGNAL bit_location : Integer RANGE 0 TO 9 := 0;     -- Where to save the bit</w:t>
+      </w:r>
+    </w:p>
+    <w:p>
+      <w:pPr>
+        <w:spacing w:after="0" w:line="240" w:lineRule="auto"/>
+        <w:jc w:val="both"/>
+        <w:rPr>
+          <w:rFonts w:ascii="Courier New" w:hAnsi="Courier New" w:cs="Courier New"/>
+          <w:noProof/>
+          <w:sz w:val="20"/>
+          <w:szCs w:val="20"/>
+          <w:lang w:val="en-US"/>
+        </w:rPr>
+      </w:pPr>
+      <w:r>
+        <w:rPr>
+          <w:rFonts w:ascii="Courier New" w:hAnsi="Courier New" w:cs="Courier New"/>
+          <w:noProof/>
+          <w:sz w:val="20"/>
+          <w:szCs w:val="20"/>
+          <w:lang w:val="en-US"/>
+        </w:rPr>
+        <w:t xml:space="preserve">    SIGNAL data_reg : STD_LOGIC_VECTOR(9 DOWNTO 0); -- Local copy of the data, including start and stop bit</w:t>
+      </w:r>
+    </w:p>
+    <w:p>
+      <w:pPr>
+        <w:spacing w:after="0" w:line="240" w:lineRule="auto"/>
+        <w:jc w:val="both"/>
+        <w:rPr>
+          <w:rFonts w:ascii="Courier New" w:hAnsi="Courier New" w:cs="Courier New"/>
+          <w:noProof/>
+          <w:sz w:val="20"/>
+          <w:szCs w:val="20"/>
+          <w:lang w:val="en-US"/>
+        </w:rPr>
+      </w:pPr>
+      <w:r>
+        <w:rPr>
+          <w:rFonts w:ascii="Courier New" w:hAnsi="Courier New" w:cs="Courier New"/>
+          <w:noProof/>
+          <w:sz w:val="20"/>
+          <w:szCs w:val="20"/>
+          <w:lang w:val="en-US"/>
+        </w:rPr>
+        <w:t>BEGIN</w:t>
+      </w:r>
+    </w:p>
+    <w:p>
+      <w:pPr>
+        <w:spacing w:after="0" w:line="240" w:lineRule="auto"/>
+        <w:jc w:val="both"/>
+        <w:rPr>
+          <w:rFonts w:ascii="Courier New" w:hAnsi="Courier New" w:cs="Courier New"/>
+          <w:noProof/>
+          <w:sz w:val="20"/>
+          <w:szCs w:val="20"/>
+          <w:lang w:val="en-US"/>
+        </w:rPr>
+      </w:pPr>
+    </w:p>
+    <w:p>
+      <w:pPr>
+        <w:spacing w:after="0" w:line="240" w:lineRule="auto"/>
+        <w:jc w:val="both"/>
+        <w:rPr>
+          <w:rFonts w:ascii="Courier New" w:hAnsi="Courier New" w:cs="Courier New"/>
+          <w:noProof/>
+          <w:sz w:val="20"/>
+          <w:szCs w:val="20"/>
+          <w:lang w:val="en-US"/>
+        </w:rPr>
+      </w:pPr>
+      <w:r>
+        <w:rPr>
+          <w:rFonts w:ascii="Courier New" w:hAnsi="Courier New" w:cs="Courier New"/>
+          <w:noProof/>
+          <w:sz w:val="20"/>
+          <w:szCs w:val="20"/>
+          <w:lang w:val="en-US"/>
+        </w:rPr>
+        <w:t xml:space="preserve">    PROCESS (Rx, bit_location)</w:t>
+      </w:r>
+    </w:p>
+    <w:p>
+      <w:pPr>
+        <w:spacing w:after="0" w:line="240" w:lineRule="auto"/>
+        <w:jc w:val="both"/>
+        <w:rPr>
+          <w:rFonts w:ascii="Courier New" w:hAnsi="Courier New" w:cs="Courier New"/>
+          <w:noProof/>
+          <w:sz w:val="20"/>
+          <w:szCs w:val="20"/>
+          <w:lang w:val="en-US"/>
+        </w:rPr>
+      </w:pPr>
+      <w:r>
+        <w:rPr>
+          <w:rFonts w:ascii="Courier New" w:hAnsi="Courier New" w:cs="Courier New"/>
+          <w:noProof/>
+          <w:sz w:val="20"/>
+          <w:szCs w:val="20"/>
+          <w:lang w:val="en-US"/>
+        </w:rPr>
+        <w:t xml:space="preserve">    BEGIN</w:t>
+      </w:r>
+    </w:p>
+    <w:p>
+      <w:pPr>
+        <w:spacing w:after="0" w:line="240" w:lineRule="auto"/>
+        <w:jc w:val="both"/>
+        <w:rPr>
+          <w:rFonts w:ascii="Courier New" w:hAnsi="Courier New" w:cs="Courier New"/>
+          <w:noProof/>
+          <w:sz w:val="20"/>
+          <w:szCs w:val="20"/>
+          <w:lang w:val="en-US"/>
+        </w:rPr>
+      </w:pPr>
+      <w:r>
+        <w:rPr>
+          <w:rFonts w:ascii="Courier New" w:hAnsi="Courier New" w:cs="Courier New"/>
+          <w:noProof/>
+          <w:sz w:val="20"/>
+          <w:szCs w:val="20"/>
+          <w:lang w:val="en-US"/>
+        </w:rPr>
+        <w:t xml:space="preserve">        IF bit_location = 9 THEN</w:t>
+      </w:r>
+    </w:p>
+    <w:p>
+      <w:pPr>
+        <w:spacing w:after="0" w:line="240" w:lineRule="auto"/>
+        <w:jc w:val="both"/>
+        <w:rPr>
+          <w:rFonts w:ascii="Courier New" w:hAnsi="Courier New" w:cs="Courier New"/>
+          <w:noProof/>
+          <w:sz w:val="20"/>
+          <w:szCs w:val="20"/>
+          <w:lang w:val="en-US"/>
+        </w:rPr>
+      </w:pPr>
+      <w:r>
+        <w:rPr>
+          <w:rFonts w:ascii="Courier New" w:hAnsi="Courier New" w:cs="Courier New"/>
+          <w:noProof/>
+          <w:sz w:val="20"/>
+          <w:szCs w:val="20"/>
+          <w:lang w:val="en-US"/>
+        </w:rPr>
+        <w:t xml:space="preserve">            started &lt;= '0';</w:t>
+      </w:r>
+    </w:p>
+    <w:p>
+      <w:pPr>
+        <w:spacing w:after="0" w:line="240" w:lineRule="auto"/>
+        <w:jc w:val="both"/>
+        <w:rPr>
+          <w:rFonts w:ascii="Courier New" w:hAnsi="Courier New" w:cs="Courier New"/>
+          <w:noProof/>
+          <w:sz w:val="20"/>
+          <w:szCs w:val="20"/>
+          <w:lang w:val="en-US"/>
+        </w:rPr>
+      </w:pPr>
+      <w:r>
+        <w:rPr>
+          <w:rFonts w:ascii="Courier New" w:hAnsi="Courier New" w:cs="Courier New"/>
+          <w:noProof/>
+          <w:sz w:val="20"/>
+          <w:szCs w:val="20"/>
+          <w:lang w:val="en-US"/>
+        </w:rPr>
+        <w:lastRenderedPageBreak/>
+        <w:t xml:space="preserve">        ELSIF Rx = '0' AND Rx'event THEN</w:t>
+      </w:r>
+    </w:p>
+    <w:p>
+      <w:pPr>
+        <w:spacing w:after="0" w:line="240" w:lineRule="auto"/>
+        <w:jc w:val="both"/>
+        <w:rPr>
+          <w:rFonts w:ascii="Courier New" w:hAnsi="Courier New" w:cs="Courier New"/>
+          <w:noProof/>
+          <w:sz w:val="20"/>
+          <w:szCs w:val="20"/>
+          <w:lang w:val="en-US"/>
+        </w:rPr>
+      </w:pPr>
+      <w:r>
+        <w:rPr>
+          <w:rFonts w:ascii="Courier New" w:hAnsi="Courier New" w:cs="Courier New"/>
+          <w:noProof/>
+          <w:sz w:val="20"/>
+          <w:szCs w:val="20"/>
+          <w:lang w:val="en-US"/>
+        </w:rPr>
+        <w:t xml:space="preserve">            started &lt;= '1';</w:t>
+      </w:r>
+    </w:p>
+    <w:p>
+      <w:pPr>
+        <w:spacing w:after="0" w:line="240" w:lineRule="auto"/>
+        <w:jc w:val="both"/>
+        <w:rPr>
+          <w:rFonts w:ascii="Courier New" w:hAnsi="Courier New" w:cs="Courier New"/>
+          <w:noProof/>
+          <w:sz w:val="20"/>
+          <w:szCs w:val="20"/>
+          <w:lang w:val="en-US"/>
+        </w:rPr>
+      </w:pPr>
+      <w:r>
+        <w:rPr>
+          <w:rFonts w:ascii="Courier New" w:hAnsi="Courier New" w:cs="Courier New"/>
+          <w:noProof/>
+          <w:sz w:val="20"/>
+          <w:szCs w:val="20"/>
+          <w:lang w:val="en-US"/>
+        </w:rPr>
+        <w:t xml:space="preserve">        END IF;</w:t>
+      </w:r>
+    </w:p>
+    <w:p>
+      <w:pPr>
+        <w:spacing w:after="0" w:line="240" w:lineRule="auto"/>
+        <w:jc w:val="both"/>
+        <w:rPr>
+          <w:rFonts w:ascii="Courier New" w:hAnsi="Courier New" w:cs="Courier New"/>
+          <w:noProof/>
+          <w:sz w:val="20"/>
+          <w:szCs w:val="20"/>
+          <w:lang w:val="en-US"/>
+        </w:rPr>
+      </w:pPr>
+      <w:r>
+        <w:rPr>
+          <w:rFonts w:ascii="Courier New" w:hAnsi="Courier New" w:cs="Courier New"/>
+          <w:noProof/>
+          <w:sz w:val="20"/>
+          <w:szCs w:val="20"/>
+          <w:lang w:val="en-US"/>
+        </w:rPr>
+        <w:t xml:space="preserve">    END PROCESS;</w:t>
+      </w:r>
+    </w:p>
+    <w:p>
+      <w:pPr>
+        <w:spacing w:after="0" w:line="240" w:lineRule="auto"/>
+        <w:jc w:val="both"/>
+        <w:rPr>
+          <w:rFonts w:ascii="Courier New" w:hAnsi="Courier New" w:cs="Courier New"/>
+          <w:noProof/>
+          <w:sz w:val="20"/>
+          <w:szCs w:val="20"/>
+          <w:lang w:val="en-US"/>
+        </w:rPr>
+      </w:pPr>
+      <w:r>
+        <w:rPr>
+          <w:rFonts w:ascii="Courier New" w:hAnsi="Courier New" w:cs="Courier New"/>
+          <w:noProof/>
+          <w:sz w:val="20"/>
+          <w:szCs w:val="20"/>
+          <w:lang w:val="en-US"/>
+        </w:rPr>
+        <w:t xml:space="preserve">    </w:t>
+      </w:r>
+    </w:p>
+    <w:p>
+      <w:pPr>
+        <w:spacing w:after="0" w:line="240" w:lineRule="auto"/>
+        <w:jc w:val="both"/>
+        <w:rPr>
+          <w:rFonts w:ascii="Courier New" w:hAnsi="Courier New" w:cs="Courier New"/>
+          <w:noProof/>
+          <w:sz w:val="20"/>
+          <w:szCs w:val="20"/>
+          <w:lang w:val="en-US"/>
+        </w:rPr>
+      </w:pPr>
+      <w:r>
+        <w:rPr>
+          <w:rFonts w:ascii="Courier New" w:hAnsi="Courier New" w:cs="Courier New"/>
+          <w:noProof/>
+          <w:sz w:val="20"/>
+          <w:szCs w:val="20"/>
+          <w:lang w:val="en-US"/>
+        </w:rPr>
+        <w:t xml:space="preserve">    PROCESS (Clk, Rx, started)</w:t>
+      </w:r>
+    </w:p>
+    <w:p>
+      <w:pPr>
+        <w:spacing w:after="0" w:line="240" w:lineRule="auto"/>
+        <w:jc w:val="both"/>
+        <w:rPr>
+          <w:rFonts w:ascii="Courier New" w:hAnsi="Courier New" w:cs="Courier New"/>
+          <w:noProof/>
+          <w:sz w:val="20"/>
+          <w:szCs w:val="20"/>
+          <w:lang w:val="en-US"/>
+        </w:rPr>
+      </w:pPr>
+      <w:r>
+        <w:rPr>
+          <w:rFonts w:ascii="Courier New" w:hAnsi="Courier New" w:cs="Courier New"/>
+          <w:noProof/>
+          <w:sz w:val="20"/>
+          <w:szCs w:val="20"/>
+          <w:lang w:val="en-US"/>
+        </w:rPr>
+        <w:t xml:space="preserve">    VARIABLE counter : Integer RANGE 0 TO (ClockRate / BaudRate) := 0;</w:t>
+      </w:r>
+    </w:p>
+    <w:p>
+      <w:pPr>
+        <w:spacing w:after="0" w:line="240" w:lineRule="auto"/>
+        <w:jc w:val="both"/>
+        <w:rPr>
+          <w:rFonts w:ascii="Courier New" w:hAnsi="Courier New" w:cs="Courier New"/>
+          <w:noProof/>
+          <w:sz w:val="20"/>
+          <w:szCs w:val="20"/>
+          <w:lang w:val="en-US"/>
+        </w:rPr>
+      </w:pPr>
+      <w:r>
+        <w:rPr>
+          <w:rFonts w:ascii="Courier New" w:hAnsi="Courier New" w:cs="Courier New"/>
+          <w:noProof/>
+          <w:sz w:val="20"/>
+          <w:szCs w:val="20"/>
+          <w:lang w:val="en-US"/>
+        </w:rPr>
+        <w:t xml:space="preserve">    BEGIN</w:t>
+      </w:r>
+    </w:p>
+    <w:p>
+      <w:pPr>
+        <w:spacing w:after="0" w:line="240" w:lineRule="auto"/>
+        <w:jc w:val="both"/>
+        <w:rPr>
+          <w:rFonts w:ascii="Courier New" w:hAnsi="Courier New" w:cs="Courier New"/>
+          <w:noProof/>
+          <w:sz w:val="20"/>
+          <w:szCs w:val="20"/>
+          <w:lang w:val="en-US"/>
+        </w:rPr>
+      </w:pPr>
+      <w:r>
+        <w:rPr>
+          <w:rFonts w:ascii="Courier New" w:hAnsi="Courier New" w:cs="Courier New"/>
+          <w:noProof/>
+          <w:sz w:val="20"/>
+          <w:szCs w:val="20"/>
+          <w:lang w:val="en-US"/>
+        </w:rPr>
+        <w:t xml:space="preserve">        IF Clk = '1' AND Clk'event THEN</w:t>
+      </w:r>
+    </w:p>
+    <w:p>
+      <w:pPr>
+        <w:spacing w:after="0" w:line="240" w:lineRule="auto"/>
+        <w:jc w:val="both"/>
+        <w:rPr>
+          <w:rFonts w:ascii="Courier New" w:hAnsi="Courier New" w:cs="Courier New"/>
+          <w:noProof/>
+          <w:sz w:val="20"/>
+          <w:szCs w:val="20"/>
+          <w:lang w:val="en-US"/>
+        </w:rPr>
+      </w:pPr>
+      <w:r>
+        <w:rPr>
+          <w:rFonts w:ascii="Courier New" w:hAnsi="Courier New" w:cs="Courier New"/>
+          <w:noProof/>
+          <w:sz w:val="20"/>
+          <w:szCs w:val="20"/>
+          <w:lang w:val="en-US"/>
+        </w:rPr>
+        <w:t xml:space="preserve">            IF started = '1' THEN</w:t>
+      </w:r>
+    </w:p>
+    <w:p>
+      <w:pPr>
+        <w:spacing w:after="0" w:line="240" w:lineRule="auto"/>
+        <w:jc w:val="both"/>
+        <w:rPr>
+          <w:rFonts w:ascii="Courier New" w:hAnsi="Courier New" w:cs="Courier New"/>
+          <w:noProof/>
+          <w:sz w:val="20"/>
+          <w:szCs w:val="20"/>
+          <w:lang w:val="en-US"/>
+        </w:rPr>
+      </w:pPr>
+      <w:r>
+        <w:rPr>
+          <w:rFonts w:ascii="Courier New" w:hAnsi="Courier New" w:cs="Courier New"/>
+          <w:noProof/>
+          <w:sz w:val="20"/>
+          <w:szCs w:val="20"/>
+          <w:lang w:val="en-US"/>
+        </w:rPr>
+        <w:t xml:space="preserve">                counter := counter + 1;</w:t>
+      </w:r>
+    </w:p>
+    <w:p>
+      <w:pPr>
+        <w:spacing w:after="0" w:line="240" w:lineRule="auto"/>
+        <w:jc w:val="both"/>
+        <w:rPr>
+          <w:rFonts w:ascii="Courier New" w:hAnsi="Courier New" w:cs="Courier New"/>
+          <w:noProof/>
+          <w:sz w:val="20"/>
+          <w:szCs w:val="20"/>
+          <w:lang w:val="en-US"/>
+        </w:rPr>
+      </w:pPr>
+      <w:r>
+        <w:rPr>
+          <w:rFonts w:ascii="Courier New" w:hAnsi="Courier New" w:cs="Courier New"/>
+          <w:noProof/>
+          <w:sz w:val="20"/>
+          <w:szCs w:val="20"/>
+          <w:lang w:val="en-US"/>
+        </w:rPr>
+        <w:t xml:space="preserve">                IF counter = (ClockRate / BaudRate) THEN</w:t>
+      </w:r>
+    </w:p>
+    <w:p>
+      <w:pPr>
+        <w:spacing w:after="0" w:line="240" w:lineRule="auto"/>
+        <w:jc w:val="both"/>
+        <w:rPr>
+          <w:rFonts w:ascii="Courier New" w:hAnsi="Courier New" w:cs="Courier New"/>
+          <w:noProof/>
+          <w:sz w:val="20"/>
+          <w:szCs w:val="20"/>
+          <w:lang w:val="en-US"/>
+        </w:rPr>
+      </w:pPr>
+      <w:r>
+        <w:rPr>
+          <w:rFonts w:ascii="Courier New" w:hAnsi="Courier New" w:cs="Courier New"/>
+          <w:noProof/>
+          <w:sz w:val="20"/>
+          <w:szCs w:val="20"/>
+          <w:lang w:val="en-US"/>
+        </w:rPr>
+        <w:t xml:space="preserve">                    counter := 0;</w:t>
+      </w:r>
+    </w:p>
+    <w:p>
+      <w:pPr>
+        <w:spacing w:after="0" w:line="240" w:lineRule="auto"/>
+        <w:jc w:val="both"/>
+        <w:rPr>
+          <w:rFonts w:ascii="Courier New" w:hAnsi="Courier New" w:cs="Courier New"/>
+          <w:noProof/>
+          <w:sz w:val="20"/>
+          <w:szCs w:val="20"/>
+          <w:lang w:val="en-US"/>
+        </w:rPr>
+      </w:pPr>
+      <w:r>
+        <w:rPr>
+          <w:rFonts w:ascii="Courier New" w:hAnsi="Courier New" w:cs="Courier New"/>
+          <w:noProof/>
+          <w:sz w:val="20"/>
+          <w:szCs w:val="20"/>
+          <w:lang w:val="en-US"/>
+        </w:rPr>
+        <w:t xml:space="preserve">                ELSIF counter = (ClockRate / (BaudRate * 2)) THEN</w:t>
+      </w:r>
+    </w:p>
+    <w:p>
+      <w:pPr>
+        <w:spacing w:after="0" w:line="240" w:lineRule="auto"/>
+        <w:jc w:val="both"/>
+        <w:rPr>
+          <w:rFonts w:ascii="Courier New" w:hAnsi="Courier New" w:cs="Courier New"/>
+          <w:noProof/>
+          <w:sz w:val="20"/>
+          <w:szCs w:val="20"/>
+          <w:lang w:val="en-US"/>
+        </w:rPr>
+      </w:pPr>
+      <w:r>
+        <w:rPr>
+          <w:rFonts w:ascii="Courier New" w:hAnsi="Courier New" w:cs="Courier New"/>
+          <w:noProof/>
+          <w:sz w:val="20"/>
+          <w:szCs w:val="20"/>
+          <w:lang w:val="en-US"/>
+        </w:rPr>
+        <w:t xml:space="preserve">                    data_reg(bit_location) &lt;= Rx;</w:t>
+      </w:r>
+    </w:p>
+    <w:p>
+      <w:pPr>
+        <w:spacing w:after="0" w:line="240" w:lineRule="auto"/>
+        <w:jc w:val="both"/>
+        <w:rPr>
+          <w:rFonts w:ascii="Courier New" w:hAnsi="Courier New" w:cs="Courier New"/>
+          <w:noProof/>
+          <w:sz w:val="20"/>
+          <w:szCs w:val="20"/>
+          <w:lang w:val="en-US"/>
+        </w:rPr>
+      </w:pPr>
+      <w:r>
+        <w:rPr>
+          <w:rFonts w:ascii="Courier New" w:hAnsi="Courier New" w:cs="Courier New"/>
+          <w:noProof/>
+          <w:sz w:val="20"/>
+          <w:szCs w:val="20"/>
+          <w:lang w:val="en-US"/>
+        </w:rPr>
+        <w:t xml:space="preserve">                    bit_location &lt;= bit_location + 1;</w:t>
+      </w:r>
+    </w:p>
+    <w:p>
+      <w:pPr>
+        <w:spacing w:after="0" w:line="240" w:lineRule="auto"/>
+        <w:jc w:val="both"/>
+        <w:rPr>
+          <w:rFonts w:ascii="Courier New" w:hAnsi="Courier New" w:cs="Courier New"/>
+          <w:noProof/>
+          <w:sz w:val="20"/>
+          <w:szCs w:val="20"/>
+          <w:lang w:val="en-US"/>
+        </w:rPr>
+      </w:pPr>
+      <w:r>
+        <w:rPr>
+          <w:rFonts w:ascii="Courier New" w:hAnsi="Courier New" w:cs="Courier New"/>
+          <w:noProof/>
+          <w:sz w:val="20"/>
+          <w:szCs w:val="20"/>
+          <w:lang w:val="en-US"/>
+        </w:rPr>
+        <w:t xml:space="preserve">                END IF;</w:t>
+      </w:r>
+    </w:p>
+    <w:p>
+      <w:pPr>
+        <w:spacing w:after="0" w:line="240" w:lineRule="auto"/>
+        <w:jc w:val="both"/>
+        <w:rPr>
+          <w:rFonts w:ascii="Courier New" w:hAnsi="Courier New" w:cs="Courier New"/>
+          <w:noProof/>
+          <w:sz w:val="20"/>
+          <w:szCs w:val="20"/>
+          <w:lang w:val="en-US"/>
+        </w:rPr>
+      </w:pPr>
+      <w:r>
+        <w:rPr>
+          <w:rFonts w:ascii="Courier New" w:hAnsi="Courier New" w:cs="Courier New"/>
+          <w:noProof/>
+          <w:sz w:val="20"/>
+          <w:szCs w:val="20"/>
+          <w:lang w:val="en-US"/>
+        </w:rPr>
+        <w:t xml:space="preserve">            ELSE</w:t>
+      </w:r>
+    </w:p>
+    <w:p>
+      <w:pPr>
+        <w:spacing w:after="0" w:line="240" w:lineRule="auto"/>
+        <w:jc w:val="both"/>
+        <w:rPr>
+          <w:rFonts w:ascii="Courier New" w:hAnsi="Courier New" w:cs="Courier New"/>
+          <w:noProof/>
+          <w:sz w:val="20"/>
+          <w:szCs w:val="20"/>
+          <w:lang w:val="en-US"/>
+        </w:rPr>
+      </w:pPr>
+      <w:r>
+        <w:rPr>
+          <w:rFonts w:ascii="Courier New" w:hAnsi="Courier New" w:cs="Courier New"/>
+          <w:noProof/>
+          <w:sz w:val="20"/>
+          <w:szCs w:val="20"/>
+          <w:lang w:val="en-US"/>
+        </w:rPr>
+        <w:t xml:space="preserve">                bit_location &lt;= 0;</w:t>
+      </w:r>
+    </w:p>
+    <w:p>
+      <w:pPr>
+        <w:spacing w:after="0" w:line="240" w:lineRule="auto"/>
+        <w:jc w:val="both"/>
+        <w:rPr>
+          <w:rFonts w:ascii="Courier New" w:hAnsi="Courier New" w:cs="Courier New"/>
+          <w:noProof/>
+          <w:sz w:val="20"/>
+          <w:szCs w:val="20"/>
+          <w:lang w:val="en-US"/>
+        </w:rPr>
+      </w:pPr>
+      <w:r>
+        <w:rPr>
+          <w:rFonts w:ascii="Courier New" w:hAnsi="Courier New" w:cs="Courier New"/>
+          <w:noProof/>
+          <w:sz w:val="20"/>
+          <w:szCs w:val="20"/>
+          <w:lang w:val="en-US"/>
+        </w:rPr>
+        <w:t xml:space="preserve">                counter := 0;</w:t>
+      </w:r>
+    </w:p>
+    <w:p>
+      <w:pPr>
+        <w:spacing w:after="0" w:line="240" w:lineRule="auto"/>
+        <w:jc w:val="both"/>
+        <w:rPr>
+          <w:rFonts w:ascii="Courier New" w:hAnsi="Courier New" w:cs="Courier New"/>
+          <w:noProof/>
+          <w:sz w:val="20"/>
+          <w:szCs w:val="20"/>
+          <w:lang w:val="en-US"/>
+        </w:rPr>
+      </w:pPr>
+      <w:r>
+        <w:rPr>
+          <w:rFonts w:ascii="Courier New" w:hAnsi="Courier New" w:cs="Courier New"/>
+          <w:noProof/>
+          <w:sz w:val="20"/>
+          <w:szCs w:val="20"/>
+          <w:lang w:val="en-US"/>
+        </w:rPr>
+        <w:t xml:space="preserve">            END IF;</w:t>
+      </w:r>
+    </w:p>
+    <w:p>
+      <w:pPr>
+        <w:spacing w:after="0" w:line="240" w:lineRule="auto"/>
+        <w:jc w:val="both"/>
+        <w:rPr>
+          <w:rFonts w:ascii="Courier New" w:hAnsi="Courier New" w:cs="Courier New"/>
+          <w:noProof/>
+          <w:sz w:val="20"/>
+          <w:szCs w:val="20"/>
+          <w:lang w:val="en-US"/>
+        </w:rPr>
+      </w:pPr>
+      <w:r>
+        <w:rPr>
+          <w:rFonts w:ascii="Courier New" w:hAnsi="Courier New" w:cs="Courier New"/>
+          <w:noProof/>
+          <w:sz w:val="20"/>
+          <w:szCs w:val="20"/>
+          <w:lang w:val="en-US"/>
+        </w:rPr>
+        <w:t xml:space="preserve">        END IF;</w:t>
+      </w:r>
+    </w:p>
+    <w:p>
+      <w:pPr>
+        <w:spacing w:after="0" w:line="240" w:lineRule="auto"/>
+        <w:jc w:val="both"/>
+        <w:rPr>
+          <w:rFonts w:ascii="Courier New" w:hAnsi="Courier New" w:cs="Courier New"/>
+          <w:noProof/>
+          <w:sz w:val="20"/>
+          <w:szCs w:val="20"/>
+          <w:lang w:val="en-US"/>
+        </w:rPr>
+      </w:pPr>
+      <w:r>
+        <w:rPr>
+          <w:rFonts w:ascii="Courier New" w:hAnsi="Courier New" w:cs="Courier New"/>
+          <w:noProof/>
+          <w:sz w:val="20"/>
+          <w:szCs w:val="20"/>
+          <w:lang w:val="en-US"/>
+        </w:rPr>
+        <w:t xml:space="preserve">    END PROCESS;</w:t>
+      </w:r>
+    </w:p>
+    <w:p>
+      <w:pPr>
+        <w:spacing w:after="0" w:line="240" w:lineRule="auto"/>
+        <w:jc w:val="both"/>
+        <w:rPr>
+          <w:rFonts w:ascii="Courier New" w:hAnsi="Courier New" w:cs="Courier New"/>
+          <w:noProof/>
+          <w:sz w:val="20"/>
+          <w:szCs w:val="20"/>
+          <w:lang w:val="en-US"/>
+        </w:rPr>
+      </w:pPr>
+      <w:r>
+        <w:rPr>
+          <w:rFonts w:ascii="Courier New" w:hAnsi="Courier New" w:cs="Courier New"/>
+          <w:noProof/>
+          <w:sz w:val="20"/>
+          <w:szCs w:val="20"/>
+          <w:lang w:val="en-US"/>
+        </w:rPr>
+        <w:t xml:space="preserve">    </w:t>
+      </w:r>
+    </w:p>
+    <w:p>
+      <w:pPr>
+        <w:spacing w:after="0" w:line="240" w:lineRule="auto"/>
+        <w:jc w:val="both"/>
+        <w:rPr>
+          <w:rFonts w:ascii="Courier New" w:hAnsi="Courier New" w:cs="Courier New"/>
+          <w:noProof/>
+          <w:sz w:val="20"/>
+          <w:szCs w:val="20"/>
+          <w:lang w:val="en-US"/>
+        </w:rPr>
+      </w:pPr>
+      <w:r>
+        <w:rPr>
+          <w:rFonts w:ascii="Courier New" w:hAnsi="Courier New" w:cs="Courier New"/>
+          <w:noProof/>
+          <w:sz w:val="20"/>
+          <w:szCs w:val="20"/>
+          <w:lang w:val="en-US"/>
+        </w:rPr>
+        <w:t xml:space="preserve">    Complete &lt;= NOT started;</w:t>
+      </w:r>
+    </w:p>
+    <w:p>
+      <w:pPr>
+        <w:spacing w:after="0" w:line="240" w:lineRule="auto"/>
+        <w:jc w:val="both"/>
+        <w:rPr>
+          <w:rFonts w:ascii="Courier New" w:hAnsi="Courier New" w:cs="Courier New"/>
+          <w:noProof/>
+          <w:sz w:val="20"/>
+          <w:szCs w:val="20"/>
+          <w:lang w:val="en-US"/>
+        </w:rPr>
+      </w:pPr>
+      <w:r>
+        <w:rPr>
+          <w:rFonts w:ascii="Courier New" w:hAnsi="Courier New" w:cs="Courier New"/>
+          <w:noProof/>
+          <w:sz w:val="20"/>
+          <w:szCs w:val="20"/>
+          <w:lang w:val="en-US"/>
+        </w:rPr>
+        <w:t xml:space="preserve">    Data &lt;= data_reg(8 DOWNTO 1);</w:t>
+      </w:r>
+    </w:p>
+    <w:p>
+      <w:pPr>
+        <w:spacing w:after="0" w:line="240" w:lineRule="auto"/>
+        <w:jc w:val="both"/>
+        <w:rPr>
+          <w:rFonts w:ascii="Courier New" w:hAnsi="Courier New" w:cs="Courier New"/>
+          <w:noProof/>
+          <w:sz w:val="20"/>
+          <w:szCs w:val="20"/>
+          <w:lang w:val="en-US"/>
+        </w:rPr>
+      </w:pPr>
+    </w:p>
+    <w:p>
+      <w:pPr>
+        <w:spacing w:after="0" w:line="276" w:lineRule="auto"/>
+        <w:jc w:val="both"/>
+        <w:rPr>
+          <w:rFonts w:ascii="Times New Roman" w:hAnsi="Times New Roman" w:cs="Times New Roman"/>
+          <w:noProof/>
+          <w:sz w:val="24"/>
+          <w:szCs w:val="24"/>
+          <w:lang w:val="en-US"/>
+        </w:rPr>
+      </w:pPr>
+      <w:r>
+        <w:rPr>
+          <w:rFonts w:ascii="Courier New" w:hAnsi="Courier New" w:cs="Courier New"/>
+          <w:noProof/>
+          <w:sz w:val="20"/>
+          <w:szCs w:val="20"/>
+          <w:lang w:val="en-US"/>
+        </w:rPr>
+        <w:t>END Behavior;</w:t>
+      </w:r>
     </w:p>
     <w:p>
       <w:pPr>
@@ -4678,6 +5931,245 @@
           <w:rFonts w:ascii="Times New Roman" w:hAnsi="Times New Roman" w:cs="Times New Roman"/>
           <w:b/>
           <w:bCs/>
+          <w:i/>
+          <w:iCs/>
+          <w:sz w:val="24"/>
+          <w:szCs w:val="24"/>
+        </w:rPr>
+      </w:pPr>
+      <w:r>
+        <w:rPr>
+          <w:rFonts w:ascii="Times New Roman" w:hAnsi="Times New Roman" w:cs="Times New Roman"/>
+          <w:b/>
+          <w:bCs/>
+          <w:i/>
+          <w:iCs/>
+          <w:sz w:val="24"/>
+          <w:szCs w:val="24"/>
+        </w:rPr>
+        <w:br/>
+        <w:t>VHDL code for UART Decoder:</w:t>
+      </w:r>
+    </w:p>
+    <w:p>
+      <w:pPr>
+        <w:spacing w:after="0" w:line="480" w:lineRule="auto"/>
+        <w:jc w:val="both"/>
+        <w:rPr>
+          <w:rFonts w:ascii="Times New Roman" w:hAnsi="Times New Roman" w:cs="Times New Roman"/>
+        </w:rPr>
+      </w:pPr>
+      <w:r>
+        <w:rPr>
+          <w:rFonts w:ascii="Times New Roman" w:hAnsi="Times New Roman" w:cs="Times New Roman"/>
+        </w:rPr>
+        <w:t xml:space="preserve">The VHDL code </w:t>
+      </w:r>
+      <w:r>
+        <w:rPr>
+          <w:rFonts w:ascii="Times New Roman" w:hAnsi="Times New Roman" w:cs="Times New Roman"/>
+        </w:rPr>
+        <w:t>for the UART decoder works as follows:</w:t>
+      </w:r>
+    </w:p>
+    <w:p>
+      <w:pPr>
+        <w:pStyle w:val="ListParagraph"/>
+        <w:numPr>
+          <w:ilvl w:val="0"/>
+          <w:numId w:val="2"/>
+        </w:numPr>
+        <w:spacing w:after="0" w:line="480" w:lineRule="auto"/>
+        <w:jc w:val="both"/>
+        <w:rPr>
+          <w:rFonts w:ascii="Times New Roman" w:hAnsi="Times New Roman" w:cs="Times New Roman"/>
+        </w:rPr>
+      </w:pPr>
+      <w:r>
+        <w:rPr>
+          <w:rFonts w:ascii="Times New Roman" w:hAnsi="Times New Roman" w:cs="Times New Roman"/>
+        </w:rPr>
+        <w:t>Input the clock rate and baud rate using the generic map, as this will not change throughout operation.</w:t>
+      </w:r>
+    </w:p>
+    <w:p>
+      <w:pPr>
+        <w:pStyle w:val="ListParagraph"/>
+        <w:numPr>
+          <w:ilvl w:val="0"/>
+          <w:numId w:val="2"/>
+        </w:numPr>
+        <w:spacing w:after="0" w:line="480" w:lineRule="auto"/>
+        <w:jc w:val="both"/>
+        <w:rPr>
+          <w:rFonts w:ascii="Times New Roman" w:hAnsi="Times New Roman" w:cs="Times New Roman"/>
+        </w:rPr>
+      </w:pPr>
+      <w:r>
+        <w:rPr>
+          <w:rFonts w:ascii="Times New Roman" w:hAnsi="Times New Roman" w:cs="Times New Roman"/>
+        </w:rPr>
+        <w:t>Wait for the start-bit from UART Rx (High-&gt;Low Transition).</w:t>
+      </w:r>
+    </w:p>
+    <w:p>
+      <w:pPr>
+        <w:pStyle w:val="ListParagraph"/>
+        <w:numPr>
+          <w:ilvl w:val="0"/>
+          <w:numId w:val="2"/>
+        </w:numPr>
+        <w:spacing w:after="0" w:line="480" w:lineRule="auto"/>
+        <w:jc w:val="both"/>
+        <w:rPr>
+          <w:rFonts w:ascii="Times New Roman" w:hAnsi="Times New Roman" w:cs="Times New Roman"/>
+        </w:rPr>
+      </w:pPr>
+      <w:r>
+        <w:rPr>
+          <w:rFonts w:ascii="Times New Roman" w:hAnsi="Times New Roman" w:cs="Times New Roman"/>
+        </w:rPr>
+        <w:t>Begin counting the clock cycles until we reach the necessary baud rate.</w:t>
+      </w:r>
+    </w:p>
+    <w:p>
+      <w:pPr>
+        <w:pStyle w:val="ListParagraph"/>
+        <w:numPr>
+          <w:ilvl w:val="0"/>
+          <w:numId w:val="2"/>
+        </w:numPr>
+        <w:spacing w:after="0" w:line="480" w:lineRule="auto"/>
+        <w:jc w:val="both"/>
+        <w:rPr>
+          <w:rFonts w:ascii="Times New Roman" w:hAnsi="Times New Roman" w:cs="Times New Roman"/>
+        </w:rPr>
+      </w:pPr>
+      <w:r>
+        <w:rPr>
+          <w:rFonts w:ascii="Times New Roman" w:hAnsi="Times New Roman" w:cs="Times New Roman"/>
+        </w:rPr>
+        <w:t>Halfway-through the count, sample the Rx line and save it in data_register, this ensures we sample when the data line is stable.</w:t>
+      </w:r>
+    </w:p>
+    <w:p>
+      <w:pPr>
+        <w:pStyle w:val="ListParagraph"/>
+        <w:numPr>
+          <w:ilvl w:val="0"/>
+          <w:numId w:val="2"/>
+        </w:numPr>
+        <w:spacing w:after="0" w:line="480" w:lineRule="auto"/>
+        <w:jc w:val="both"/>
+        <w:rPr>
+          <w:rFonts w:ascii="Times New Roman" w:hAnsi="Times New Roman" w:cs="Times New Roman"/>
+        </w:rPr>
+      </w:pPr>
+      <w:r>
+        <w:rPr>
+          <w:rFonts w:ascii="Times New Roman" w:hAnsi="Times New Roman" w:cs="Times New Roman"/>
+        </w:rPr>
+        <w:t>Once the count reaches the baud value, reset the count</w:t>
+      </w:r>
+    </w:p>
+    <w:p>
+      <w:pPr>
+        <w:pStyle w:val="ListParagraph"/>
+        <w:numPr>
+          <w:ilvl w:val="0"/>
+          <w:numId w:val="2"/>
+        </w:numPr>
+        <w:spacing w:after="0" w:line="480" w:lineRule="auto"/>
+        <w:jc w:val="both"/>
+        <w:rPr>
+          <w:rFonts w:ascii="Times New Roman" w:hAnsi="Times New Roman" w:cs="Times New Roman"/>
+        </w:rPr>
+      </w:pPr>
+      <w:r>
+        <w:rPr>
+          <w:rFonts w:ascii="Times New Roman" w:hAnsi="Times New Roman" w:cs="Times New Roman"/>
+        </w:rPr>
+        <w:t>Repeat until all 10 bits have been sampled (start bit, data bits, stop bit).</w:t>
+      </w:r>
+    </w:p>
+    <w:p>
+      <w:pPr>
+        <w:pStyle w:val="ListParagraph"/>
+        <w:numPr>
+          <w:ilvl w:val="0"/>
+          <w:numId w:val="2"/>
+        </w:numPr>
+        <w:spacing w:after="0" w:line="480" w:lineRule="auto"/>
+        <w:jc w:val="both"/>
+        <w:rPr>
+          <w:rFonts w:ascii="Times New Roman" w:hAnsi="Times New Roman" w:cs="Times New Roman"/>
+        </w:rPr>
+      </w:pPr>
+      <w:r>
+        <w:rPr>
+          <w:rFonts w:ascii="Times New Roman" w:hAnsi="Times New Roman" w:cs="Times New Roman"/>
+        </w:rPr>
+        <w:t>Once all bits have been sampled, set the Complete signal to indicate Data is stable</w:t>
+      </w:r>
+    </w:p>
+    <w:p>
+      <w:pPr>
+        <w:pStyle w:val="ListParagraph"/>
+        <w:numPr>
+          <w:ilvl w:val="0"/>
+          <w:numId w:val="2"/>
+        </w:numPr>
+        <w:spacing w:after="0" w:line="480" w:lineRule="auto"/>
+        <w:jc w:val="both"/>
+        <w:rPr>
+          <w:rFonts w:ascii="Times New Roman" w:hAnsi="Times New Roman" w:cs="Times New Roman"/>
+        </w:rPr>
+      </w:pPr>
+      <w:r>
+        <w:rPr>
+          <w:rFonts w:ascii="Times New Roman" w:hAnsi="Times New Roman" w:cs="Times New Roman"/>
+        </w:rPr>
+        <w:t>Wait for next start-bit.</w:t>
+      </w:r>
+    </w:p>
+    <w:p>
+      <w:pPr>
+        <w:spacing w:after="0" w:line="240" w:lineRule="auto"/>
+        <w:jc w:val="both"/>
+        <w:rPr>
+          <w:rFonts w:ascii="Times New Roman" w:hAnsi="Times New Roman" w:cs="Times New Roman"/>
+          <w:sz w:val="24"/>
+          <w:szCs w:val="24"/>
+        </w:rPr>
+      </w:pPr>
+      <w:r>
+        <w:rPr>
+          <w:rFonts w:ascii="Times New Roman" w:hAnsi="Times New Roman" w:cs="Times New Roman"/>
+          <w:sz w:val="24"/>
+          <w:szCs w:val="24"/>
+        </w:rPr>
+        <w:t>This has proven to be very reliable in testing with the UART-TTL converter.</w:t>
+      </w:r>
+    </w:p>
+    <w:p>
+      <w:pPr>
+        <w:spacing w:after="0" w:line="276" w:lineRule="auto"/>
+        <w:jc w:val="both"/>
+        <w:rPr>
+          <w:rFonts w:ascii="Times New Roman" w:hAnsi="Times New Roman" w:cs="Times New Roman"/>
+          <w:sz w:val="24"/>
+          <w:szCs w:val="24"/>
+        </w:rPr>
+      </w:pPr>
+    </w:p>
+    <w:p>
+      <w:pPr>
+        <w:spacing w:after="0" w:line="480" w:lineRule="auto"/>
+        <w:jc w:val="both"/>
+        <w:rPr>
+          <w:rFonts w:ascii="Times New Roman" w:hAnsi="Times New Roman" w:cs="Times New Roman"/>
+          <w:b/>
+          <w:bCs/>
         </w:rPr>
       </w:pPr>
       <w:r>
@@ -4688,8 +6180,6 @@
         </w:rPr>
         <w:t>H</w:t>
       </w:r>
-      <w:bookmarkStart w:id="0" w:name="_GoBack"/>
-      <w:bookmarkEnd w:id="0"/>
       <w:r>
         <w:rPr>
           <w:rFonts w:ascii="Times New Roman" w:hAnsi="Times New Roman" w:cs="Times New Roman"/>
@@ -4719,6 +6209,7 @@
         <w:rPr>
           <w:rFonts w:ascii="Times New Roman" w:hAnsi="Times New Roman" w:cs="Times New Roman"/>
         </w:rPr>
+        <w:lastRenderedPageBreak/>
         <w:t>The developed Real-Time Matrix Manipulator consists of the following hardware components:</w:t>
       </w:r>
     </w:p>
@@ -4802,13 +6293,9 @@
           <w:i/>
           <w:iCs/>
         </w:rPr>
-        <w:t xml:space="preserve">UART-TTL Convertor: </w:t>
-      </w:r>
-    </w:p>
-    <w:p>
-      <w:pPr>
-        <w:spacing w:line="480" w:lineRule="auto"/>
-        <w:jc w:val="both"/>
+        <w:t>UART-TTL Convert</w:t>
+      </w:r>
+      <w:r>
         <w:rPr>
           <w:rFonts w:ascii="Times New Roman" w:hAnsi="Times New Roman" w:cs="Times New Roman"/>
           <w:b/>
@@ -4816,7 +6303,62 @@
           <w:i/>
           <w:iCs/>
         </w:rPr>
-      </w:pPr>
+        <w:t>e</w:t>
+      </w:r>
+      <w:r>
+        <w:rPr>
+          <w:rFonts w:ascii="Times New Roman" w:hAnsi="Times New Roman" w:cs="Times New Roman"/>
+          <w:b/>
+          <w:bCs/>
+          <w:i/>
+          <w:iCs/>
+        </w:rPr>
+        <w:t xml:space="preserve">r: </w:t>
+      </w:r>
+    </w:p>
+    <w:p>
+      <w:pPr>
+        <w:spacing w:line="480" w:lineRule="auto"/>
+        <w:ind w:firstLine="720"/>
+        <w:jc w:val="both"/>
+        <w:rPr>
+          <w:rFonts w:ascii="Times New Roman" w:hAnsi="Times New Roman" w:cs="Times New Roman"/>
+          <w:b/>
+          <w:bCs/>
+          <w:i/>
+          <w:iCs/>
+        </w:rPr>
+      </w:pPr>
+      <w:r>
+        <w:rPr>
+          <w:rFonts w:ascii="Times New Roman" w:hAnsi="Times New Roman" w:cs="Times New Roman"/>
+        </w:rPr>
+        <w:t xml:space="preserve">The USB UART-TTL converter used is a FT232Rl FTDI chip on a breakout board, making use of the Uart Rx and Tx lines going to </w:t>
+      </w:r>
+      <w:r>
+        <w:rPr>
+          <w:rFonts w:ascii="Times New Roman" w:hAnsi="Times New Roman" w:cs="Times New Roman"/>
+        </w:rPr>
+        <w:t>pins 1 and 3 on the 20</w:t>
+      </w:r>
+      <w:r>
+        <w:rPr>
+          <w:rFonts w:ascii="Times New Roman" w:hAnsi="Times New Roman" w:cs="Times New Roman"/>
+        </w:rPr>
+        <w:t xml:space="preserve"> pin expansion header.</w:t>
+      </w:r>
+      <w:r>
+        <w:rPr>
+          <w:rFonts w:ascii="Times New Roman" w:hAnsi="Times New Roman" w:cs="Times New Roman"/>
+        </w:rPr>
+        <w:t xml:space="preserve"> </w:t>
+      </w:r>
+      <w:r>
+        <w:rPr>
+          <w:rFonts w:ascii="Times New Roman" w:hAnsi="Times New Roman" w:cs="Times New Roman"/>
+        </w:rPr>
+        <w:t>It allows any computer to open a serial port and communicate to the DE1-SoC over a COM port, inputting the equations needed for the Matrix equations.</w:t>
+      </w:r>
     </w:p>
     <w:p>
       <w:pPr>
@@ -4973,7 +6515,7 @@
 </file>
 
 <file path=word/numbering.xml><?xml version="1.0" encoding="utf-8"?>
-<w:numbering xmlns:wpc="http://schemas.microsoft.com/office/word/2010/wordprocessingCanvas" xmlns:cx="http://schemas.microsoft.com/office/drawing/2014/chartex" xmlns:cx1="http://schemas.microsoft.com/office/drawing/2015/9/8/chartex" xmlns:mc="http://schemas.openxmlformats.org/markup-compatibility/2006" xmlns:o="urn:schemas-microsoft-com:office:office" xmlns:r="http://schemas.openxmlformats.org/officeDocument/2006/relationships" xmlns:m="http://schemas.openxmlformats.org/officeDocument/2006/math" xmlns:v="urn:schemas-microsoft-com:vml" xmlns:wp14="http://schemas.microsoft.com/office/word/2010/wordprocessingDrawing" xmlns:wp="http://schemas.openxmlformats.org/drawingml/2006/wordprocessingDrawing" xmlns:w10="urn:schemas-microsoft-com:office:word" xmlns:w="http://schemas.openxmlformats.org/wordprocessingml/2006/main" xmlns:w14="http://schemas.microsoft.com/office/word/2010/wordml" xmlns:w15="http://schemas.microsoft.com/office/word/2012/wordml" xmlns:w16se="http://schemas.microsoft.com/office/word/2015/wordml/symex" xmlns:wpg="http://schemas.microsoft.com/office/word/2010/wordprocessingGroup" xmlns:wpi="http://schemas.microsoft.com/office/word/2010/wordprocessingInk" xmlns:wne="http://schemas.microsoft.com/office/word/2006/wordml" xmlns:wps="http://schemas.microsoft.com/office/word/2010/wordprocessingShape" mc:Ignorable="w14 w15 w16se wp14">
+<w:numbering xmlns:wpc="http://schemas.microsoft.com/office/word/2010/wordprocessingCanvas" xmlns:cx="http://schemas.microsoft.com/office/drawing/2014/chartex" xmlns:cx1="http://schemas.microsoft.com/office/drawing/2015/9/8/chartex" xmlns:cx2="http://schemas.microsoft.com/office/drawing/2015/10/21/chartex" xmlns:cx3="http://schemas.microsoft.com/office/drawing/2016/5/9/chartex" xmlns:cx4="http://schemas.microsoft.com/office/drawing/2016/5/10/chartex" xmlns:cx5="http://schemas.microsoft.com/office/drawing/2016/5/11/chartex" xmlns:cx6="http://schemas.microsoft.com/office/drawing/2016/5/12/chartex" xmlns:cx7="http://schemas.microsoft.com/office/drawing/2016/5/13/chartex" xmlns:cx8="http://schemas.microsoft.com/office/drawing/2016/5/14/chartex" xmlns:mc="http://schemas.openxmlformats.org/markup-compatibility/2006" xmlns:aink="http://schemas.microsoft.com/office/drawing/2016/ink" xmlns:am3d="http://schemas.microsoft.com/office/drawing/2017/model3d" xmlns:o="urn:schemas-microsoft-com:office:office" xmlns:r="http://schemas.openxmlformats.org/officeDocument/2006/relationships" xmlns:m="http://schemas.openxmlformats.org/officeDocument/2006/math" xmlns:v="urn:schemas-microsoft-com:vml" xmlns:wp14="http://schemas.microsoft.com/office/word/2010/wordprocessingDrawing" xmlns:wp="http://schemas.openxmlformats.org/drawingml/2006/wordprocessingDrawing" xmlns:w10="urn:schemas-microsoft-com:office:word" xmlns:w="http://schemas.openxmlformats.org/wordprocessingml/2006/main" xmlns:w14="http://schemas.microsoft.com/office/word/2010/wordml" xmlns:w15="http://schemas.microsoft.com/office/word/2012/wordml" xmlns:w16cex="http://schemas.microsoft.com/office/word/2018/wordml/cex" xmlns:w16cid="http://schemas.microsoft.com/office/word/2016/wordml/cid" xmlns:w16="http://schemas.microsoft.com/office/word/2018/wordml" xmlns:w16sdtdh="http://schemas.microsoft.com/office/word/2020/wordml/sdtdatahash" xmlns:w16se="http://schemas.microsoft.com/office/word/2015/wordml/symex" xmlns:wpg="http://schemas.microsoft.com/office/word/2010/wordprocessingGroup" xmlns:wpi="http://schemas.microsoft.com/office/word/2010/wordprocessingInk" xmlns:wne="http://schemas.microsoft.com/office/word/2006/wordml" xmlns:wps="http://schemas.microsoft.com/office/word/2010/wordprocessingShape" mc:Ignorable="w14 w15 w16se w16cid w16 w16cex w16sdtdh wp14">
   <w:abstractNum w:abstractNumId="0" w15:restartNumberingAfterBreak="0">
     <w:nsid w:val="31676F14"/>
     <w:multiLevelType w:val="hybridMultilevel"/>
@@ -5063,14 +6605,103 @@
       </w:pPr>
     </w:lvl>
   </w:abstractNum>
+  <w:abstractNum w:abstractNumId="1" w15:restartNumberingAfterBreak="0">
+    <w:nsid w:val="31B24561"/>
+    <w:multiLevelType w:val="hybridMultilevel"/>
+    <w:tmpl w:val="CA3A96C4"/>
+    <w:lvl w:ilvl="0" w:tplc="0409000F">
+      <w:start w:val="1"/>
+      <w:numFmt w:val="decimal"/>
+      <w:lvlText w:val="%1."/>
+      <w:lvlJc w:val="left"/>
+      <w:pPr>
+        <w:ind w:left="720" w:hanging="360"/>
+      </w:pPr>
+    </w:lvl>
+    <w:lvl w:ilvl="1" w:tplc="04090019" w:tentative="1">
+      <w:start w:val="1"/>
+      <w:numFmt w:val="lowerLetter"/>
+      <w:lvlText w:val="%2."/>
+      <w:lvlJc w:val="left"/>
+      <w:pPr>
+        <w:ind w:left="1440" w:hanging="360"/>
+      </w:pPr>
+    </w:lvl>
+    <w:lvl w:ilvl="2" w:tplc="0409001B" w:tentative="1">
+      <w:start w:val="1"/>
+      <w:numFmt w:val="lowerRoman"/>
+      <w:lvlText w:val="%3."/>
+      <w:lvlJc w:val="right"/>
+      <w:pPr>
+        <w:ind w:left="2160" w:hanging="180"/>
+      </w:pPr>
+    </w:lvl>
+    <w:lvl w:ilvl="3" w:tplc="0409000F" w:tentative="1">
+      <w:start w:val="1"/>
+      <w:numFmt w:val="decimal"/>
+      <w:lvlText w:val="%4."/>
+      <w:lvlJc w:val="left"/>
+      <w:pPr>
+        <w:ind w:left="2880" w:hanging="360"/>
+      </w:pPr>
+    </w:lvl>
+    <w:lvl w:ilvl="4" w:tplc="04090019" w:tentative="1">
+      <w:start w:val="1"/>
+      <w:numFmt w:val="lowerLetter"/>
+      <w:lvlText w:val="%5."/>
+      <w:lvlJc w:val="left"/>
+      <w:pPr>
+        <w:ind w:left="3600" w:hanging="360"/>
+      </w:pPr>
+    </w:lvl>
+    <w:lvl w:ilvl="5" w:tplc="0409001B" w:tentative="1">
+      <w:start w:val="1"/>
+      <w:numFmt w:val="lowerRoman"/>
+      <w:lvlText w:val="%6."/>
+      <w:lvlJc w:val="right"/>
+      <w:pPr>
+        <w:ind w:left="4320" w:hanging="180"/>
+      </w:pPr>
+    </w:lvl>
+    <w:lvl w:ilvl="6" w:tplc="0409000F" w:tentative="1">
+      <w:start w:val="1"/>
+      <w:numFmt w:val="decimal"/>
+      <w:lvlText w:val="%7."/>
+      <w:lvlJc w:val="left"/>
+      <w:pPr>
+        <w:ind w:left="5040" w:hanging="360"/>
+      </w:pPr>
+    </w:lvl>
+    <w:lvl w:ilvl="7" w:tplc="04090019" w:tentative="1">
+      <w:start w:val="1"/>
+      <w:numFmt w:val="lowerLetter"/>
+      <w:lvlText w:val="%8."/>
+      <w:lvlJc w:val="left"/>
+      <w:pPr>
+        <w:ind w:left="5760" w:hanging="360"/>
+      </w:pPr>
+    </w:lvl>
+    <w:lvl w:ilvl="8" w:tplc="0409001B" w:tentative="1">
+      <w:start w:val="1"/>
+      <w:numFmt w:val="lowerRoman"/>
+      <w:lvlText w:val="%9."/>
+      <w:lvlJc w:val="right"/>
+      <w:pPr>
+        <w:ind w:left="6480" w:hanging="180"/>
+      </w:pPr>
+    </w:lvl>
+  </w:abstractNum>
   <w:num w:numId="1">
     <w:abstractNumId w:val="0"/>
+  </w:num>
+  <w:num w:numId="2">
+    <w:abstractNumId w:val="1"/>
   </w:num>
 </w:numbering>
 </file>
 
 <file path=word/styles.xml><?xml version="1.0" encoding="utf-8"?>
-<w:styles xmlns:mc="http://schemas.openxmlformats.org/markup-compatibility/2006" xmlns:r="http://schemas.openxmlformats.org/officeDocument/2006/relationships" xmlns:w="http://schemas.openxmlformats.org/wordprocessingml/2006/main" xmlns:w14="http://schemas.microsoft.com/office/word/2010/wordml" xmlns:w15="http://schemas.microsoft.com/office/word/2012/wordml" xmlns:w16se="http://schemas.microsoft.com/office/word/2015/wordml/symex" mc:Ignorable="w14 w15 w16se">
+<w:styles xmlns:mc="http://schemas.openxmlformats.org/markup-compatibility/2006" xmlns:r="http://schemas.openxmlformats.org/officeDocument/2006/relationships" xmlns:w="http://schemas.openxmlformats.org/wordprocessingml/2006/main" xmlns:w14="http://schemas.microsoft.com/office/word/2010/wordml" xmlns:w15="http://schemas.microsoft.com/office/word/2012/wordml" xmlns:w16cex="http://schemas.microsoft.com/office/word/2018/wordml/cex" xmlns:w16cid="http://schemas.microsoft.com/office/word/2016/wordml/cid" xmlns:w16="http://schemas.microsoft.com/office/word/2018/wordml" xmlns:w16sdtdh="http://schemas.microsoft.com/office/word/2020/wordml/sdtdatahash" xmlns:w16se="http://schemas.microsoft.com/office/word/2015/wordml/symex" mc:Ignorable="w14 w15 w16se w16cid w16 w16cex w16sdtdh">
   <w:docDefaults>
     <w:rPrDefault>
       <w:rPr>
@@ -5086,7 +6717,7 @@
       </w:pPr>
     </w:pPrDefault>
   </w:docDefaults>
-  <w:latentStyles w:defLockedState="0" w:defUIPriority="99" w:defSemiHidden="0" w:defUnhideWhenUsed="0" w:defQFormat="0" w:count="371">
+  <w:latentStyles w:defLockedState="0" w:defUIPriority="99" w:defSemiHidden="0" w:defUnhideWhenUsed="0" w:defQFormat="0" w:count="376">
     <w:lsdException w:name="Normal" w:uiPriority="0" w:qFormat="1"/>
     <w:lsdException w:name="heading 1" w:uiPriority="9" w:qFormat="1"/>
     <w:lsdException w:name="heading 2" w:semiHidden="1" w:uiPriority="9" w:unhideWhenUsed="1" w:qFormat="1"/>
@@ -5192,7 +6823,6 @@
     <w:lsdException w:name="HTML Sample" w:semiHidden="1" w:unhideWhenUsed="1"/>
     <w:lsdException w:name="HTML Typewriter" w:semiHidden="1" w:unhideWhenUsed="1"/>
     <w:lsdException w:name="HTML Variable" w:semiHidden="1" w:unhideWhenUsed="1"/>
-    <w:lsdException w:name="Normal Table" w:semiHidden="1" w:unhideWhenUsed="1"/>
     <w:lsdException w:name="annotation subject" w:semiHidden="1" w:unhideWhenUsed="1"/>
     <w:lsdException w:name="No List" w:semiHidden="1" w:unhideWhenUsed="1"/>
     <w:lsdException w:name="Outline List 1" w:semiHidden="1" w:unhideWhenUsed="1"/>
@@ -5235,11 +6865,8 @@
     <w:lsdException w:name="Table Contemporary" w:semiHidden="1" w:unhideWhenUsed="1"/>
     <w:lsdException w:name="Table Elegant" w:semiHidden="1" w:unhideWhenUsed="1"/>
     <w:lsdException w:name="Table Professional" w:semiHidden="1" w:unhideWhenUsed="1"/>
-    <w:lsdException w:name="Table Subtle 1" w:semiHidden="1" w:unhideWhenUsed="1"/>
     <w:lsdException w:name="Table Subtle 2" w:semiHidden="1" w:unhideWhenUsed="1"/>
     <w:lsdException w:name="Table Web 1" w:semiHidden="1" w:unhideWhenUsed="1"/>
-    <w:lsdException w:name="Table Web 2" w:semiHidden="1" w:unhideWhenUsed="1"/>
-    <w:lsdException w:name="Table Web 3" w:semiHidden="1" w:unhideWhenUsed="1"/>
     <w:lsdException w:name="Balloon Text" w:semiHidden="1" w:unhideWhenUsed="1"/>
     <w:lsdException w:name="Table Grid" w:uiPriority="39"/>
     <w:lsdException w:name="Table Theme" w:semiHidden="1" w:unhideWhenUsed="1"/>
@@ -5458,6 +7085,11 @@
     <w:lsdException w:name="List Table 5 Dark Accent 6" w:uiPriority="50"/>
     <w:lsdException w:name="List Table 6 Colorful Accent 6" w:uiPriority="51"/>
     <w:lsdException w:name="List Table 7 Colorful Accent 6" w:uiPriority="52"/>
+    <w:lsdException w:name="Mention" w:semiHidden="1" w:unhideWhenUsed="1"/>
+    <w:lsdException w:name="Smart Hyperlink" w:semiHidden="1" w:unhideWhenUsed="1"/>
+    <w:lsdException w:name="Hashtag" w:semiHidden="1" w:unhideWhenUsed="1"/>
+    <w:lsdException w:name="Unresolved Mention" w:semiHidden="1" w:unhideWhenUsed="1"/>
+    <w:lsdException w:name="Smart Link" w:semiHidden="1" w:unhideWhenUsed="1"/>
   </w:latentStyles>
   <w:style w:type="paragraph" w:default="1" w:styleId="Normal">
     <w:name w:val="Normal"/>

</xml_diff>